<commit_message>
added color hex codes
</commit_message>
<xml_diff>
--- a/Production_App_Style_Guide.docx
+++ b/Production_App_Style_Guide.docx
@@ -152,6 +152,13 @@
         <w:t>Color</w:t>
       </w:r>
       <w:r>
+        <w:rPr>
+          <w:b/>
+          <w:bCs/>
+        </w:rPr>
+        <w:t>s</w:t>
+      </w:r>
+      <w:r>
         <w:t>:</w:t>
       </w:r>
     </w:p>
@@ -220,11 +227,55 @@
       <w:r>
         <w:t>: INSERT HEX CODE AKA #FFFFFF)</w:t>
       </w:r>
+      <w:r>
+        <w:t xml:space="preserve"> </w:t>
+      </w:r>
     </w:p>
     <w:p>
       <w:pPr>
         <w:ind w:left="45"/>
       </w:pPr>
+      <w:r>
+        <w:rPr>
+          <w:noProof/>
+        </w:rPr>
+        <w:lastRenderedPageBreak/>
+        <w:drawing>
+          <wp:inline distT="0" distB="0" distL="0" distR="0" wp14:anchorId="29F7296F" wp14:editId="09FD5CAC">
+            <wp:extent cx="4381500" cy="8096250"/>
+            <wp:effectExtent l="0" t="0" r="0" b="0"/>
+            <wp:docPr id="2" name="Picture 2" descr="A picture containing graphical user interface&#10;&#10;Description automatically generated"/>
+            <wp:cNvGraphicFramePr>
+              <a:graphicFrameLocks xmlns:a="http://schemas.openxmlformats.org/drawingml/2006/main" noChangeAspect="1"/>
+            </wp:cNvGraphicFramePr>
+            <a:graphic xmlns:a="http://schemas.openxmlformats.org/drawingml/2006/main">
+              <a:graphicData uri="http://schemas.openxmlformats.org/drawingml/2006/picture">
+                <pic:pic xmlns:pic="http://schemas.openxmlformats.org/drawingml/2006/picture">
+                  <pic:nvPicPr>
+                    <pic:cNvPr id="2" name="Picture 2" descr="A picture containing graphical user interface&#10;&#10;Description automatically generated"/>
+                    <pic:cNvPicPr/>
+                  </pic:nvPicPr>
+                  <pic:blipFill>
+                    <a:blip r:embed="rId6"/>
+                    <a:stretch>
+                      <a:fillRect/>
+                    </a:stretch>
+                  </pic:blipFill>
+                  <pic:spPr>
+                    <a:xfrm>
+                      <a:off x="0" y="0"/>
+                      <a:ext cx="4381500" cy="8096250"/>
+                    </a:xfrm>
+                    <a:prstGeom prst="rect">
+                      <a:avLst/>
+                    </a:prstGeom>
+                  </pic:spPr>
+                </pic:pic>
+              </a:graphicData>
+            </a:graphic>
+          </wp:inline>
+        </w:drawing>
+      </w:r>
     </w:p>
     <w:p>
       <w:pPr>
@@ -243,6 +294,7 @@
           <w:sz w:val="48"/>
           <w:szCs w:val="48"/>
         </w:rPr>
+        <w:lastRenderedPageBreak/>
         <w:t>GRAPHICS</w:t>
       </w:r>
     </w:p>

</xml_diff>